<commit_message>
Added new Interaction framework
</commit_message>
<xml_diff>
--- a/doc/Interactable format.docx
+++ b/doc/Interactable format.docx
@@ -17,13 +17,10 @@
       <w:r>
         <w:t xml:space="preserve"> </w:t>
       </w:r>
-      <w:proofErr w:type="spellStart"/>
-      <w:r>
-        <w:t>GameObject</w:t>
-      </w:r>
-      <w:proofErr w:type="spellEnd"/>
-      <w:r>
-        <w:t xml:space="preserve"> classes</w:t>
+      <w:bookmarkStart w:id="0" w:name="_GoBack"/>
+      <w:bookmarkEnd w:id="0"/>
+      <w:r>
+        <w:t>classes</w:t>
       </w:r>
     </w:p>
     <w:p>
@@ -48,12 +45,7 @@
       </w:r>
       <w:proofErr w:type="spellStart"/>
       <w:r>
-        <w:t>GameObjec</w:t>
-      </w:r>
-      <w:bookmarkStart w:id="0" w:name="_GoBack"/>
-      <w:bookmarkEnd w:id="0"/>
-      <w:r>
-        <w:t>t</w:t>
+        <w:t>GameObject</w:t>
       </w:r>
       <w:proofErr w:type="spellEnd"/>
       <w:r>
@@ -114,7 +106,7 @@
           <w:lang w:val="en-US"/>
         </w:rPr>
         <w:drawing>
-          <wp:inline distT="0" distB="0" distL="0" distR="0">
+          <wp:inline distT="0" distB="0" distL="0" distR="0" wp14:anchorId="5425F065" wp14:editId="4E842FD4">
             <wp:extent cx="5270500" cy="3074670"/>
             <wp:effectExtent l="0" t="0" r="12700" b="0"/>
             <wp:docPr id="1" name="Diagram 1"/>
@@ -1854,26 +1846,6 @@
         </dgm:presLayoutVars>
       </dgm:prSet>
       <dgm:spPr/>
-    </dgm:pt>
-    <dgm:pt modelId="{BDEC1A42-98D1-7C4F-A43E-33083C7BA7C8}" type="pres">
-      <dgm:prSet presAssocID="{68818303-3C15-F14D-AF9D-C33518F479A7}" presName="hierRoot1" presStyleCnt="0"/>
-      <dgm:spPr/>
-    </dgm:pt>
-    <dgm:pt modelId="{F402028B-A690-C54B-B4E9-7DE1E1F9A487}" type="pres">
-      <dgm:prSet presAssocID="{68818303-3C15-F14D-AF9D-C33518F479A7}" presName="composite" presStyleCnt="0"/>
-      <dgm:spPr/>
-    </dgm:pt>
-    <dgm:pt modelId="{31AADE19-9FB0-5F49-937E-AA20AB996D43}" type="pres">
-      <dgm:prSet presAssocID="{68818303-3C15-F14D-AF9D-C33518F479A7}" presName="background" presStyleLbl="node0" presStyleIdx="0" presStyleCnt="2"/>
-      <dgm:spPr/>
-    </dgm:pt>
-    <dgm:pt modelId="{4BB8298D-1362-2949-B250-2E623AD8FFE0}" type="pres">
-      <dgm:prSet presAssocID="{68818303-3C15-F14D-AF9D-C33518F479A7}" presName="text" presStyleLbl="fgAcc0" presStyleIdx="0" presStyleCnt="2">
-        <dgm:presLayoutVars>
-          <dgm:chPref val="3"/>
-        </dgm:presLayoutVars>
-      </dgm:prSet>
-      <dgm:spPr/>
       <dgm:t>
         <a:bodyPr/>
         <a:lstStyle/>
@@ -1882,28 +1854,20 @@
         </a:p>
       </dgm:t>
     </dgm:pt>
-    <dgm:pt modelId="{DF884ECA-9CD0-754C-8843-B6D4024EA1F6}" type="pres">
-      <dgm:prSet presAssocID="{68818303-3C15-F14D-AF9D-C33518F479A7}" presName="hierChild2" presStyleCnt="0"/>
-      <dgm:spPr/>
-    </dgm:pt>
-    <dgm:pt modelId="{DCA7C1F6-592E-9941-8150-DDD3BA1C316F}" type="pres">
-      <dgm:prSet presAssocID="{49FF4423-0A76-014D-8EEA-332D41515811}" presName="Name10" presStyleLbl="parChTrans1D2" presStyleIdx="0" presStyleCnt="3"/>
-      <dgm:spPr/>
-    </dgm:pt>
-    <dgm:pt modelId="{23F2D42E-2C43-B14A-A6CD-A32A8A2BDCD0}" type="pres">
-      <dgm:prSet presAssocID="{D7870C94-7141-564D-93AE-8C82F326633F}" presName="hierRoot2" presStyleCnt="0"/>
-      <dgm:spPr/>
-    </dgm:pt>
-    <dgm:pt modelId="{98DB908E-4B76-7F4B-BB97-83B885FFB0BF}" type="pres">
-      <dgm:prSet presAssocID="{D7870C94-7141-564D-93AE-8C82F326633F}" presName="composite2" presStyleCnt="0"/>
-      <dgm:spPr/>
-    </dgm:pt>
-    <dgm:pt modelId="{6D1CA3F2-D936-984D-9290-547C97B27F94}" type="pres">
-      <dgm:prSet presAssocID="{D7870C94-7141-564D-93AE-8C82F326633F}" presName="background2" presStyleLbl="node2" presStyleIdx="0" presStyleCnt="3"/>
-      <dgm:spPr/>
-    </dgm:pt>
-    <dgm:pt modelId="{F66296ED-644F-B94B-96E5-B8831C610C45}" type="pres">
-      <dgm:prSet presAssocID="{D7870C94-7141-564D-93AE-8C82F326633F}" presName="text2" presStyleLbl="fgAcc2" presStyleIdx="0" presStyleCnt="3">
+    <dgm:pt modelId="{BDEC1A42-98D1-7C4F-A43E-33083C7BA7C8}" type="pres">
+      <dgm:prSet presAssocID="{68818303-3C15-F14D-AF9D-C33518F479A7}" presName="hierRoot1" presStyleCnt="0"/>
+      <dgm:spPr/>
+    </dgm:pt>
+    <dgm:pt modelId="{F402028B-A690-C54B-B4E9-7DE1E1F9A487}" type="pres">
+      <dgm:prSet presAssocID="{68818303-3C15-F14D-AF9D-C33518F479A7}" presName="composite" presStyleCnt="0"/>
+      <dgm:spPr/>
+    </dgm:pt>
+    <dgm:pt modelId="{31AADE19-9FB0-5F49-937E-AA20AB996D43}" type="pres">
+      <dgm:prSet presAssocID="{68818303-3C15-F14D-AF9D-C33518F479A7}" presName="background" presStyleLbl="node0" presStyleIdx="0" presStyleCnt="2"/>
+      <dgm:spPr/>
+    </dgm:pt>
+    <dgm:pt modelId="{4BB8298D-1362-2949-B250-2E623AD8FFE0}" type="pres">
+      <dgm:prSet presAssocID="{68818303-3C15-F14D-AF9D-C33518F479A7}" presName="text" presStyleLbl="fgAcc0" presStyleIdx="0" presStyleCnt="2">
         <dgm:presLayoutVars>
           <dgm:chPref val="3"/>
         </dgm:presLayoutVars>
@@ -1917,60 +1881,12 @@
         </a:p>
       </dgm:t>
     </dgm:pt>
-    <dgm:pt modelId="{69586D1A-454C-9345-AB63-0EBCBEBDD71C}" type="pres">
-      <dgm:prSet presAssocID="{D7870C94-7141-564D-93AE-8C82F326633F}" presName="hierChild3" presStyleCnt="0"/>
-      <dgm:spPr/>
-    </dgm:pt>
-    <dgm:pt modelId="{322C3C50-F117-C845-AF88-C2939A5D50CF}" type="pres">
-      <dgm:prSet presAssocID="{05ADF1F6-C361-C241-A5E5-AD0CD611CEE7}" presName="Name17" presStyleLbl="parChTrans1D3" presStyleIdx="0" presStyleCnt="3"/>
-      <dgm:spPr/>
-    </dgm:pt>
-    <dgm:pt modelId="{39730388-11F1-4E42-80D4-269C605E592C}" type="pres">
-      <dgm:prSet presAssocID="{EB361559-14CC-DE48-B3D3-06BDB68D8D36}" presName="hierRoot3" presStyleCnt="0"/>
-      <dgm:spPr/>
-    </dgm:pt>
-    <dgm:pt modelId="{C74E77E2-C0D3-3544-B444-F4BBEA114EB0}" type="pres">
-      <dgm:prSet presAssocID="{EB361559-14CC-DE48-B3D3-06BDB68D8D36}" presName="composite3" presStyleCnt="0"/>
-      <dgm:spPr/>
-    </dgm:pt>
-    <dgm:pt modelId="{24464975-3F1D-3043-AB30-AAE737DA3A08}" type="pres">
-      <dgm:prSet presAssocID="{EB361559-14CC-DE48-B3D3-06BDB68D8D36}" presName="background3" presStyleLbl="node3" presStyleIdx="0" presStyleCnt="3"/>
-      <dgm:spPr/>
-    </dgm:pt>
-    <dgm:pt modelId="{64307934-F7D6-3145-AE0B-05C2CB03567A}" type="pres">
-      <dgm:prSet presAssocID="{EB361559-14CC-DE48-B3D3-06BDB68D8D36}" presName="text3" presStyleLbl="fgAcc3" presStyleIdx="0" presStyleCnt="3">
-        <dgm:presLayoutVars>
-          <dgm:chPref val="3"/>
-        </dgm:presLayoutVars>
-      </dgm:prSet>
-      <dgm:spPr/>
-    </dgm:pt>
-    <dgm:pt modelId="{AB9AC5E5-78C7-304B-90C0-3AB9278489EE}" type="pres">
-      <dgm:prSet presAssocID="{EB361559-14CC-DE48-B3D3-06BDB68D8D36}" presName="hierChild4" presStyleCnt="0"/>
-      <dgm:spPr/>
-    </dgm:pt>
-    <dgm:pt modelId="{C9826B00-E0CF-734A-AFE2-8EB53E782514}" type="pres">
-      <dgm:prSet presAssocID="{E77DCF9A-3A7B-444B-9A84-CA7267E97324}" presName="Name17" presStyleLbl="parChTrans1D3" presStyleIdx="1" presStyleCnt="3"/>
-      <dgm:spPr/>
-    </dgm:pt>
-    <dgm:pt modelId="{D7E3213C-0259-2C4A-A9E2-C8155AE0BF1A}" type="pres">
-      <dgm:prSet presAssocID="{99C4BD38-9756-A844-9ACF-F4B070329268}" presName="hierRoot3" presStyleCnt="0"/>
-      <dgm:spPr/>
-    </dgm:pt>
-    <dgm:pt modelId="{CAA2577B-B7FB-E94F-80D1-35F5738049BF}" type="pres">
-      <dgm:prSet presAssocID="{99C4BD38-9756-A844-9ACF-F4B070329268}" presName="composite3" presStyleCnt="0"/>
-      <dgm:spPr/>
-    </dgm:pt>
-    <dgm:pt modelId="{6B16F355-0C38-054E-8ADA-13431E43EA99}" type="pres">
-      <dgm:prSet presAssocID="{99C4BD38-9756-A844-9ACF-F4B070329268}" presName="background3" presStyleLbl="node3" presStyleIdx="1" presStyleCnt="3"/>
-      <dgm:spPr/>
-    </dgm:pt>
-    <dgm:pt modelId="{1610B9F2-DF1F-8D43-87FC-ED0EED539C60}" type="pres">
-      <dgm:prSet presAssocID="{99C4BD38-9756-A844-9ACF-F4B070329268}" presName="text3" presStyleLbl="fgAcc3" presStyleIdx="1" presStyleCnt="3">
-        <dgm:presLayoutVars>
-          <dgm:chPref val="3"/>
-        </dgm:presLayoutVars>
-      </dgm:prSet>
+    <dgm:pt modelId="{DF884ECA-9CD0-754C-8843-B6D4024EA1F6}" type="pres">
+      <dgm:prSet presAssocID="{68818303-3C15-F14D-AF9D-C33518F479A7}" presName="hierChild2" presStyleCnt="0"/>
+      <dgm:spPr/>
+    </dgm:pt>
+    <dgm:pt modelId="{DCA7C1F6-592E-9941-8150-DDD3BA1C316F}" type="pres">
+      <dgm:prSet presAssocID="{49FF4423-0A76-014D-8EEA-332D41515811}" presName="Name10" presStyleLbl="parChTrans1D2" presStyleIdx="0" presStyleCnt="3"/>
       <dgm:spPr/>
       <dgm:t>
         <a:bodyPr/>
@@ -1980,108 +1896,20 @@
         </a:p>
       </dgm:t>
     </dgm:pt>
-    <dgm:pt modelId="{01329D94-8922-8D45-A6BD-65780108AC00}" type="pres">
-      <dgm:prSet presAssocID="{99C4BD38-9756-A844-9ACF-F4B070329268}" presName="hierChild4" presStyleCnt="0"/>
-      <dgm:spPr/>
-    </dgm:pt>
-    <dgm:pt modelId="{3330921A-AAC0-C74C-ADE7-0BC8F547CDCC}" type="pres">
-      <dgm:prSet presAssocID="{B939736D-8298-CC4F-95EF-23782FB4A66A}" presName="Name17" presStyleLbl="parChTrans1D3" presStyleIdx="2" presStyleCnt="3"/>
-      <dgm:spPr/>
-    </dgm:pt>
-    <dgm:pt modelId="{E2FBDA04-8823-B44E-84AD-1673308503D7}" type="pres">
-      <dgm:prSet presAssocID="{E9323FAB-FE1B-2F47-9BBA-18E68CB3E3E6}" presName="hierRoot3" presStyleCnt="0"/>
-      <dgm:spPr/>
-    </dgm:pt>
-    <dgm:pt modelId="{F27052B4-C4CC-F141-86D0-FD0A4AFE87E1}" type="pres">
-      <dgm:prSet presAssocID="{E9323FAB-FE1B-2F47-9BBA-18E68CB3E3E6}" presName="composite3" presStyleCnt="0"/>
-      <dgm:spPr/>
-    </dgm:pt>
-    <dgm:pt modelId="{00DA197B-C044-7444-8323-ADE119B0E733}" type="pres">
-      <dgm:prSet presAssocID="{E9323FAB-FE1B-2F47-9BBA-18E68CB3E3E6}" presName="background3" presStyleLbl="node3" presStyleIdx="2" presStyleCnt="3"/>
-      <dgm:spPr/>
-    </dgm:pt>
-    <dgm:pt modelId="{43FC8292-97E6-914F-83CC-55C8F3ADD2A3}" type="pres">
-      <dgm:prSet presAssocID="{E9323FAB-FE1B-2F47-9BBA-18E68CB3E3E6}" presName="text3" presStyleLbl="fgAcc3" presStyleIdx="2" presStyleCnt="3">
-        <dgm:presLayoutVars>
-          <dgm:chPref val="3"/>
-        </dgm:presLayoutVars>
-      </dgm:prSet>
-      <dgm:spPr/>
-    </dgm:pt>
-    <dgm:pt modelId="{328D170F-C66B-8D4E-8E5E-F8FBC37FA703}" type="pres">
-      <dgm:prSet presAssocID="{E9323FAB-FE1B-2F47-9BBA-18E68CB3E3E6}" presName="hierChild4" presStyleCnt="0"/>
-      <dgm:spPr/>
-    </dgm:pt>
-    <dgm:pt modelId="{DD40BCA7-E13F-E245-8090-1066B7B9CC91}" type="pres">
-      <dgm:prSet presAssocID="{1EC0CE74-5265-6948-9E0A-B3C837366F20}" presName="hierRoot1" presStyleCnt="0"/>
-      <dgm:spPr/>
-    </dgm:pt>
-    <dgm:pt modelId="{1D34643E-F81F-AA45-82A7-FCE4D66FB4F2}" type="pres">
-      <dgm:prSet presAssocID="{1EC0CE74-5265-6948-9E0A-B3C837366F20}" presName="composite" presStyleCnt="0"/>
-      <dgm:spPr/>
-    </dgm:pt>
-    <dgm:pt modelId="{C33B50E7-3702-9F4A-9557-B593FA52CA7F}" type="pres">
-      <dgm:prSet presAssocID="{1EC0CE74-5265-6948-9E0A-B3C837366F20}" presName="background" presStyleLbl="node0" presStyleIdx="1" presStyleCnt="2"/>
-      <dgm:spPr/>
-    </dgm:pt>
-    <dgm:pt modelId="{4CB2AB92-38F1-5247-AF77-9537EF8FF21B}" type="pres">
-      <dgm:prSet presAssocID="{1EC0CE74-5265-6948-9E0A-B3C837366F20}" presName="text" presStyleLbl="fgAcc0" presStyleIdx="1" presStyleCnt="2">
-        <dgm:presLayoutVars>
-          <dgm:chPref val="3"/>
-        </dgm:presLayoutVars>
-      </dgm:prSet>
-      <dgm:spPr/>
-    </dgm:pt>
-    <dgm:pt modelId="{E13028F6-B4B3-C04A-BA57-1466C768E9F4}" type="pres">
-      <dgm:prSet presAssocID="{1EC0CE74-5265-6948-9E0A-B3C837366F20}" presName="hierChild2" presStyleCnt="0"/>
-      <dgm:spPr/>
-    </dgm:pt>
-    <dgm:pt modelId="{9447C78E-8524-5145-B3F3-BDBE6C0F0FC8}" type="pres">
-      <dgm:prSet presAssocID="{E5210AF3-B4B0-F947-B9DF-06DDEFEED8F7}" presName="Name10" presStyleLbl="parChTrans1D2" presStyleIdx="1" presStyleCnt="3"/>
-      <dgm:spPr/>
-    </dgm:pt>
-    <dgm:pt modelId="{CB8D296B-68D4-1841-9FCE-2568382D640A}" type="pres">
-      <dgm:prSet presAssocID="{83560790-E4B0-9346-B077-029407E4110E}" presName="hierRoot2" presStyleCnt="0"/>
-      <dgm:spPr/>
-    </dgm:pt>
-    <dgm:pt modelId="{971D3BF7-E56E-2F42-A216-D47E1A577ED1}" type="pres">
-      <dgm:prSet presAssocID="{83560790-E4B0-9346-B077-029407E4110E}" presName="composite2" presStyleCnt="0"/>
-      <dgm:spPr/>
-    </dgm:pt>
-    <dgm:pt modelId="{13E9D1C0-35CA-F24B-8D74-EF2B30C691E7}" type="pres">
-      <dgm:prSet presAssocID="{83560790-E4B0-9346-B077-029407E4110E}" presName="background2" presStyleLbl="node2" presStyleIdx="1" presStyleCnt="3"/>
-      <dgm:spPr/>
-    </dgm:pt>
-    <dgm:pt modelId="{3F3FBAD4-4219-D946-AF6A-648D088F2E26}" type="pres">
-      <dgm:prSet presAssocID="{83560790-E4B0-9346-B077-029407E4110E}" presName="text2" presStyleLbl="fgAcc2" presStyleIdx="1" presStyleCnt="3">
-        <dgm:presLayoutVars>
-          <dgm:chPref val="3"/>
-        </dgm:presLayoutVars>
-      </dgm:prSet>
-      <dgm:spPr/>
-    </dgm:pt>
-    <dgm:pt modelId="{5C7B971C-D5B1-7548-882F-C15D2C76E079}" type="pres">
-      <dgm:prSet presAssocID="{83560790-E4B0-9346-B077-029407E4110E}" presName="hierChild3" presStyleCnt="0"/>
-      <dgm:spPr/>
-    </dgm:pt>
-    <dgm:pt modelId="{7EDD0A77-34E5-0643-93FB-40D4498D8E50}" type="pres">
-      <dgm:prSet presAssocID="{776CEA0A-C283-F143-B04C-3FBCD23AAA9D}" presName="Name10" presStyleLbl="parChTrans1D2" presStyleIdx="2" presStyleCnt="3"/>
-      <dgm:spPr/>
-    </dgm:pt>
-    <dgm:pt modelId="{78044C14-69E7-434F-B66C-744744DE6FEC}" type="pres">
-      <dgm:prSet presAssocID="{79FE6329-F179-E243-B1E5-E476087D30EF}" presName="hierRoot2" presStyleCnt="0"/>
-      <dgm:spPr/>
-    </dgm:pt>
-    <dgm:pt modelId="{3FD0F0E7-9F8A-9549-9FCA-3B0A956C90CF}" type="pres">
-      <dgm:prSet presAssocID="{79FE6329-F179-E243-B1E5-E476087D30EF}" presName="composite2" presStyleCnt="0"/>
-      <dgm:spPr/>
-    </dgm:pt>
-    <dgm:pt modelId="{53F22A75-C806-0645-B84D-3F0966A147F8}" type="pres">
-      <dgm:prSet presAssocID="{79FE6329-F179-E243-B1E5-E476087D30EF}" presName="background2" presStyleLbl="node2" presStyleIdx="2" presStyleCnt="3"/>
-      <dgm:spPr/>
-    </dgm:pt>
-    <dgm:pt modelId="{3BBECCEF-1E4E-6542-9E8A-C2296893D65D}" type="pres">
-      <dgm:prSet presAssocID="{79FE6329-F179-E243-B1E5-E476087D30EF}" presName="text2" presStyleLbl="fgAcc2" presStyleIdx="2" presStyleCnt="3">
+    <dgm:pt modelId="{23F2D42E-2C43-B14A-A6CD-A32A8A2BDCD0}" type="pres">
+      <dgm:prSet presAssocID="{D7870C94-7141-564D-93AE-8C82F326633F}" presName="hierRoot2" presStyleCnt="0"/>
+      <dgm:spPr/>
+    </dgm:pt>
+    <dgm:pt modelId="{98DB908E-4B76-7F4B-BB97-83B885FFB0BF}" type="pres">
+      <dgm:prSet presAssocID="{D7870C94-7141-564D-93AE-8C82F326633F}" presName="composite2" presStyleCnt="0"/>
+      <dgm:spPr/>
+    </dgm:pt>
+    <dgm:pt modelId="{6D1CA3F2-D936-984D-9290-547C97B27F94}" type="pres">
+      <dgm:prSet presAssocID="{D7870C94-7141-564D-93AE-8C82F326633F}" presName="background2" presStyleLbl="node2" presStyleIdx="0" presStyleCnt="3"/>
+      <dgm:spPr/>
+    </dgm:pt>
+    <dgm:pt modelId="{F66296ED-644F-B94B-96E5-B8831C610C45}" type="pres">
+      <dgm:prSet presAssocID="{D7870C94-7141-564D-93AE-8C82F326633F}" presName="text2" presStyleLbl="fgAcc2" presStyleIdx="0" presStyleCnt="3">
         <dgm:presLayoutVars>
           <dgm:chPref val="3"/>
         </dgm:presLayoutVars>
@@ -2095,35 +1923,276 @@
         </a:p>
       </dgm:t>
     </dgm:pt>
+    <dgm:pt modelId="{69586D1A-454C-9345-AB63-0EBCBEBDD71C}" type="pres">
+      <dgm:prSet presAssocID="{D7870C94-7141-564D-93AE-8C82F326633F}" presName="hierChild3" presStyleCnt="0"/>
+      <dgm:spPr/>
+    </dgm:pt>
+    <dgm:pt modelId="{322C3C50-F117-C845-AF88-C2939A5D50CF}" type="pres">
+      <dgm:prSet presAssocID="{05ADF1F6-C361-C241-A5E5-AD0CD611CEE7}" presName="Name17" presStyleLbl="parChTrans1D3" presStyleIdx="0" presStyleCnt="3"/>
+      <dgm:spPr/>
+      <dgm:t>
+        <a:bodyPr/>
+        <a:lstStyle/>
+        <a:p>
+          <a:endParaRPr lang="en-US"/>
+        </a:p>
+      </dgm:t>
+    </dgm:pt>
+    <dgm:pt modelId="{39730388-11F1-4E42-80D4-269C605E592C}" type="pres">
+      <dgm:prSet presAssocID="{EB361559-14CC-DE48-B3D3-06BDB68D8D36}" presName="hierRoot3" presStyleCnt="0"/>
+      <dgm:spPr/>
+    </dgm:pt>
+    <dgm:pt modelId="{C74E77E2-C0D3-3544-B444-F4BBEA114EB0}" type="pres">
+      <dgm:prSet presAssocID="{EB361559-14CC-DE48-B3D3-06BDB68D8D36}" presName="composite3" presStyleCnt="0"/>
+      <dgm:spPr/>
+    </dgm:pt>
+    <dgm:pt modelId="{24464975-3F1D-3043-AB30-AAE737DA3A08}" type="pres">
+      <dgm:prSet presAssocID="{EB361559-14CC-DE48-B3D3-06BDB68D8D36}" presName="background3" presStyleLbl="node3" presStyleIdx="0" presStyleCnt="3"/>
+      <dgm:spPr/>
+    </dgm:pt>
+    <dgm:pt modelId="{64307934-F7D6-3145-AE0B-05C2CB03567A}" type="pres">
+      <dgm:prSet presAssocID="{EB361559-14CC-DE48-B3D3-06BDB68D8D36}" presName="text3" presStyleLbl="fgAcc3" presStyleIdx="0" presStyleCnt="3">
+        <dgm:presLayoutVars>
+          <dgm:chPref val="3"/>
+        </dgm:presLayoutVars>
+      </dgm:prSet>
+      <dgm:spPr/>
+      <dgm:t>
+        <a:bodyPr/>
+        <a:lstStyle/>
+        <a:p>
+          <a:endParaRPr lang="en-US"/>
+        </a:p>
+      </dgm:t>
+    </dgm:pt>
+    <dgm:pt modelId="{AB9AC5E5-78C7-304B-90C0-3AB9278489EE}" type="pres">
+      <dgm:prSet presAssocID="{EB361559-14CC-DE48-B3D3-06BDB68D8D36}" presName="hierChild4" presStyleCnt="0"/>
+      <dgm:spPr/>
+    </dgm:pt>
+    <dgm:pt modelId="{C9826B00-E0CF-734A-AFE2-8EB53E782514}" type="pres">
+      <dgm:prSet presAssocID="{E77DCF9A-3A7B-444B-9A84-CA7267E97324}" presName="Name17" presStyleLbl="parChTrans1D3" presStyleIdx="1" presStyleCnt="3"/>
+      <dgm:spPr/>
+      <dgm:t>
+        <a:bodyPr/>
+        <a:lstStyle/>
+        <a:p>
+          <a:endParaRPr lang="en-US"/>
+        </a:p>
+      </dgm:t>
+    </dgm:pt>
+    <dgm:pt modelId="{D7E3213C-0259-2C4A-A9E2-C8155AE0BF1A}" type="pres">
+      <dgm:prSet presAssocID="{99C4BD38-9756-A844-9ACF-F4B070329268}" presName="hierRoot3" presStyleCnt="0"/>
+      <dgm:spPr/>
+    </dgm:pt>
+    <dgm:pt modelId="{CAA2577B-B7FB-E94F-80D1-35F5738049BF}" type="pres">
+      <dgm:prSet presAssocID="{99C4BD38-9756-A844-9ACF-F4B070329268}" presName="composite3" presStyleCnt="0"/>
+      <dgm:spPr/>
+    </dgm:pt>
+    <dgm:pt modelId="{6B16F355-0C38-054E-8ADA-13431E43EA99}" type="pres">
+      <dgm:prSet presAssocID="{99C4BD38-9756-A844-9ACF-F4B070329268}" presName="background3" presStyleLbl="node3" presStyleIdx="1" presStyleCnt="3"/>
+      <dgm:spPr/>
+    </dgm:pt>
+    <dgm:pt modelId="{1610B9F2-DF1F-8D43-87FC-ED0EED539C60}" type="pres">
+      <dgm:prSet presAssocID="{99C4BD38-9756-A844-9ACF-F4B070329268}" presName="text3" presStyleLbl="fgAcc3" presStyleIdx="1" presStyleCnt="3">
+        <dgm:presLayoutVars>
+          <dgm:chPref val="3"/>
+        </dgm:presLayoutVars>
+      </dgm:prSet>
+      <dgm:spPr/>
+      <dgm:t>
+        <a:bodyPr/>
+        <a:lstStyle/>
+        <a:p>
+          <a:endParaRPr lang="en-US"/>
+        </a:p>
+      </dgm:t>
+    </dgm:pt>
+    <dgm:pt modelId="{01329D94-8922-8D45-A6BD-65780108AC00}" type="pres">
+      <dgm:prSet presAssocID="{99C4BD38-9756-A844-9ACF-F4B070329268}" presName="hierChild4" presStyleCnt="0"/>
+      <dgm:spPr/>
+    </dgm:pt>
+    <dgm:pt modelId="{3330921A-AAC0-C74C-ADE7-0BC8F547CDCC}" type="pres">
+      <dgm:prSet presAssocID="{B939736D-8298-CC4F-95EF-23782FB4A66A}" presName="Name17" presStyleLbl="parChTrans1D3" presStyleIdx="2" presStyleCnt="3"/>
+      <dgm:spPr/>
+      <dgm:t>
+        <a:bodyPr/>
+        <a:lstStyle/>
+        <a:p>
+          <a:endParaRPr lang="en-US"/>
+        </a:p>
+      </dgm:t>
+    </dgm:pt>
+    <dgm:pt modelId="{E2FBDA04-8823-B44E-84AD-1673308503D7}" type="pres">
+      <dgm:prSet presAssocID="{E9323FAB-FE1B-2F47-9BBA-18E68CB3E3E6}" presName="hierRoot3" presStyleCnt="0"/>
+      <dgm:spPr/>
+    </dgm:pt>
+    <dgm:pt modelId="{F27052B4-C4CC-F141-86D0-FD0A4AFE87E1}" type="pres">
+      <dgm:prSet presAssocID="{E9323FAB-FE1B-2F47-9BBA-18E68CB3E3E6}" presName="composite3" presStyleCnt="0"/>
+      <dgm:spPr/>
+    </dgm:pt>
+    <dgm:pt modelId="{00DA197B-C044-7444-8323-ADE119B0E733}" type="pres">
+      <dgm:prSet presAssocID="{E9323FAB-FE1B-2F47-9BBA-18E68CB3E3E6}" presName="background3" presStyleLbl="node3" presStyleIdx="2" presStyleCnt="3"/>
+      <dgm:spPr/>
+    </dgm:pt>
+    <dgm:pt modelId="{43FC8292-97E6-914F-83CC-55C8F3ADD2A3}" type="pres">
+      <dgm:prSet presAssocID="{E9323FAB-FE1B-2F47-9BBA-18E68CB3E3E6}" presName="text3" presStyleLbl="fgAcc3" presStyleIdx="2" presStyleCnt="3">
+        <dgm:presLayoutVars>
+          <dgm:chPref val="3"/>
+        </dgm:presLayoutVars>
+      </dgm:prSet>
+      <dgm:spPr/>
+      <dgm:t>
+        <a:bodyPr/>
+        <a:lstStyle/>
+        <a:p>
+          <a:endParaRPr lang="en-US"/>
+        </a:p>
+      </dgm:t>
+    </dgm:pt>
+    <dgm:pt modelId="{328D170F-C66B-8D4E-8E5E-F8FBC37FA703}" type="pres">
+      <dgm:prSet presAssocID="{E9323FAB-FE1B-2F47-9BBA-18E68CB3E3E6}" presName="hierChild4" presStyleCnt="0"/>
+      <dgm:spPr/>
+    </dgm:pt>
+    <dgm:pt modelId="{DD40BCA7-E13F-E245-8090-1066B7B9CC91}" type="pres">
+      <dgm:prSet presAssocID="{1EC0CE74-5265-6948-9E0A-B3C837366F20}" presName="hierRoot1" presStyleCnt="0"/>
+      <dgm:spPr/>
+    </dgm:pt>
+    <dgm:pt modelId="{1D34643E-F81F-AA45-82A7-FCE4D66FB4F2}" type="pres">
+      <dgm:prSet presAssocID="{1EC0CE74-5265-6948-9E0A-B3C837366F20}" presName="composite" presStyleCnt="0"/>
+      <dgm:spPr/>
+    </dgm:pt>
+    <dgm:pt modelId="{C33B50E7-3702-9F4A-9557-B593FA52CA7F}" type="pres">
+      <dgm:prSet presAssocID="{1EC0CE74-5265-6948-9E0A-B3C837366F20}" presName="background" presStyleLbl="node0" presStyleIdx="1" presStyleCnt="2"/>
+      <dgm:spPr/>
+    </dgm:pt>
+    <dgm:pt modelId="{4CB2AB92-38F1-5247-AF77-9537EF8FF21B}" type="pres">
+      <dgm:prSet presAssocID="{1EC0CE74-5265-6948-9E0A-B3C837366F20}" presName="text" presStyleLbl="fgAcc0" presStyleIdx="1" presStyleCnt="2">
+        <dgm:presLayoutVars>
+          <dgm:chPref val="3"/>
+        </dgm:presLayoutVars>
+      </dgm:prSet>
+      <dgm:spPr/>
+      <dgm:t>
+        <a:bodyPr/>
+        <a:lstStyle/>
+        <a:p>
+          <a:endParaRPr lang="en-US"/>
+        </a:p>
+      </dgm:t>
+    </dgm:pt>
+    <dgm:pt modelId="{E13028F6-B4B3-C04A-BA57-1466C768E9F4}" type="pres">
+      <dgm:prSet presAssocID="{1EC0CE74-5265-6948-9E0A-B3C837366F20}" presName="hierChild2" presStyleCnt="0"/>
+      <dgm:spPr/>
+    </dgm:pt>
+    <dgm:pt modelId="{9447C78E-8524-5145-B3F3-BDBE6C0F0FC8}" type="pres">
+      <dgm:prSet presAssocID="{E5210AF3-B4B0-F947-B9DF-06DDEFEED8F7}" presName="Name10" presStyleLbl="parChTrans1D2" presStyleIdx="1" presStyleCnt="3"/>
+      <dgm:spPr/>
+      <dgm:t>
+        <a:bodyPr/>
+        <a:lstStyle/>
+        <a:p>
+          <a:endParaRPr lang="en-US"/>
+        </a:p>
+      </dgm:t>
+    </dgm:pt>
+    <dgm:pt modelId="{CB8D296B-68D4-1841-9FCE-2568382D640A}" type="pres">
+      <dgm:prSet presAssocID="{83560790-E4B0-9346-B077-029407E4110E}" presName="hierRoot2" presStyleCnt="0"/>
+      <dgm:spPr/>
+    </dgm:pt>
+    <dgm:pt modelId="{971D3BF7-E56E-2F42-A216-D47E1A577ED1}" type="pres">
+      <dgm:prSet presAssocID="{83560790-E4B0-9346-B077-029407E4110E}" presName="composite2" presStyleCnt="0"/>
+      <dgm:spPr/>
+    </dgm:pt>
+    <dgm:pt modelId="{13E9D1C0-35CA-F24B-8D74-EF2B30C691E7}" type="pres">
+      <dgm:prSet presAssocID="{83560790-E4B0-9346-B077-029407E4110E}" presName="background2" presStyleLbl="node2" presStyleIdx="1" presStyleCnt="3"/>
+      <dgm:spPr/>
+    </dgm:pt>
+    <dgm:pt modelId="{3F3FBAD4-4219-D946-AF6A-648D088F2E26}" type="pres">
+      <dgm:prSet presAssocID="{83560790-E4B0-9346-B077-029407E4110E}" presName="text2" presStyleLbl="fgAcc2" presStyleIdx="1" presStyleCnt="3">
+        <dgm:presLayoutVars>
+          <dgm:chPref val="3"/>
+        </dgm:presLayoutVars>
+      </dgm:prSet>
+      <dgm:spPr/>
+      <dgm:t>
+        <a:bodyPr/>
+        <a:lstStyle/>
+        <a:p>
+          <a:endParaRPr lang="en-US"/>
+        </a:p>
+      </dgm:t>
+    </dgm:pt>
+    <dgm:pt modelId="{5C7B971C-D5B1-7548-882F-C15D2C76E079}" type="pres">
+      <dgm:prSet presAssocID="{83560790-E4B0-9346-B077-029407E4110E}" presName="hierChild3" presStyleCnt="0"/>
+      <dgm:spPr/>
+    </dgm:pt>
+    <dgm:pt modelId="{7EDD0A77-34E5-0643-93FB-40D4498D8E50}" type="pres">
+      <dgm:prSet presAssocID="{776CEA0A-C283-F143-B04C-3FBCD23AAA9D}" presName="Name10" presStyleLbl="parChTrans1D2" presStyleIdx="2" presStyleCnt="3"/>
+      <dgm:spPr/>
+      <dgm:t>
+        <a:bodyPr/>
+        <a:lstStyle/>
+        <a:p>
+          <a:endParaRPr lang="en-US"/>
+        </a:p>
+      </dgm:t>
+    </dgm:pt>
+    <dgm:pt modelId="{78044C14-69E7-434F-B66C-744744DE6FEC}" type="pres">
+      <dgm:prSet presAssocID="{79FE6329-F179-E243-B1E5-E476087D30EF}" presName="hierRoot2" presStyleCnt="0"/>
+      <dgm:spPr/>
+    </dgm:pt>
+    <dgm:pt modelId="{3FD0F0E7-9F8A-9549-9FCA-3B0A956C90CF}" type="pres">
+      <dgm:prSet presAssocID="{79FE6329-F179-E243-B1E5-E476087D30EF}" presName="composite2" presStyleCnt="0"/>
+      <dgm:spPr/>
+    </dgm:pt>
+    <dgm:pt modelId="{53F22A75-C806-0645-B84D-3F0966A147F8}" type="pres">
+      <dgm:prSet presAssocID="{79FE6329-F179-E243-B1E5-E476087D30EF}" presName="background2" presStyleLbl="node2" presStyleIdx="2" presStyleCnt="3"/>
+      <dgm:spPr/>
+    </dgm:pt>
+    <dgm:pt modelId="{3BBECCEF-1E4E-6542-9E8A-C2296893D65D}" type="pres">
+      <dgm:prSet presAssocID="{79FE6329-F179-E243-B1E5-E476087D30EF}" presName="text2" presStyleLbl="fgAcc2" presStyleIdx="2" presStyleCnt="3">
+        <dgm:presLayoutVars>
+          <dgm:chPref val="3"/>
+        </dgm:presLayoutVars>
+      </dgm:prSet>
+      <dgm:spPr/>
+      <dgm:t>
+        <a:bodyPr/>
+        <a:lstStyle/>
+        <a:p>
+          <a:endParaRPr lang="en-US"/>
+        </a:p>
+      </dgm:t>
+    </dgm:pt>
     <dgm:pt modelId="{F48EB212-794E-C54D-95E1-9E5135363E0E}" type="pres">
       <dgm:prSet presAssocID="{79FE6329-F179-E243-B1E5-E476087D30EF}" presName="hierChild3" presStyleCnt="0"/>
       <dgm:spPr/>
     </dgm:pt>
   </dgm:ptLst>
   <dgm:cxnLst>
+    <dgm:cxn modelId="{0D8AE477-CCD7-2A48-A009-2C40BCA90B15}" srcId="{D7870C94-7141-564D-93AE-8C82F326633F}" destId="{E9323FAB-FE1B-2F47-9BBA-18E68CB3E3E6}" srcOrd="2" destOrd="0" parTransId="{B939736D-8298-CC4F-95EF-23782FB4A66A}" sibTransId="{F91D3BB2-EB06-E149-AF0C-9C4D216E326D}"/>
+    <dgm:cxn modelId="{87815ED0-1E4C-DD42-B087-CC26EE250231}" type="presOf" srcId="{68818303-3C15-F14D-AF9D-C33518F479A7}" destId="{4BB8298D-1362-2949-B250-2E623AD8FFE0}" srcOrd="0" destOrd="0" presId="urn:microsoft.com/office/officeart/2005/8/layout/hierarchy1"/>
+    <dgm:cxn modelId="{2C9DB396-FC1D-464E-B9F7-B4B280761E71}" type="presOf" srcId="{B789F801-75C9-4A47-9471-F18991CE0806}" destId="{8B5DD53A-BBC0-7448-8AE3-66BFFE3EFEEC}" srcOrd="0" destOrd="0" presId="urn:microsoft.com/office/officeart/2005/8/layout/hierarchy1"/>
+    <dgm:cxn modelId="{B73EE1FE-CDD5-3F47-9161-A0CA7CE50394}" type="presOf" srcId="{D7870C94-7141-564D-93AE-8C82F326633F}" destId="{F66296ED-644F-B94B-96E5-B8831C610C45}" srcOrd="0" destOrd="0" presId="urn:microsoft.com/office/officeart/2005/8/layout/hierarchy1"/>
+    <dgm:cxn modelId="{872CEAFF-B6BF-F24C-906E-A09A82979630}" type="presOf" srcId="{49FF4423-0A76-014D-8EEA-332D41515811}" destId="{DCA7C1F6-592E-9941-8150-DDD3BA1C316F}" srcOrd="0" destOrd="0" presId="urn:microsoft.com/office/officeart/2005/8/layout/hierarchy1"/>
+    <dgm:cxn modelId="{5302B569-1758-BE41-86EF-CBB431B48CF3}" type="presOf" srcId="{B939736D-8298-CC4F-95EF-23782FB4A66A}" destId="{3330921A-AAC0-C74C-ADE7-0BC8F547CDCC}" srcOrd="0" destOrd="0" presId="urn:microsoft.com/office/officeart/2005/8/layout/hierarchy1"/>
+    <dgm:cxn modelId="{E25AFD7D-2D4E-EA42-B76C-DF96310C9992}" type="presOf" srcId="{E5210AF3-B4B0-F947-B9DF-06DDEFEED8F7}" destId="{9447C78E-8524-5145-B3F3-BDBE6C0F0FC8}" srcOrd="0" destOrd="0" presId="urn:microsoft.com/office/officeart/2005/8/layout/hierarchy1"/>
     <dgm:cxn modelId="{80452CBC-10BC-C840-BDAE-2B579EBF4412}" type="presOf" srcId="{1EC0CE74-5265-6948-9E0A-B3C837366F20}" destId="{4CB2AB92-38F1-5247-AF77-9537EF8FF21B}" srcOrd="0" destOrd="0" presId="urn:microsoft.com/office/officeart/2005/8/layout/hierarchy1"/>
+    <dgm:cxn modelId="{64D3D210-1323-A547-9BBF-E175051F960C}" type="presOf" srcId="{E9323FAB-FE1B-2F47-9BBA-18E68CB3E3E6}" destId="{43FC8292-97E6-914F-83CC-55C8F3ADD2A3}" srcOrd="0" destOrd="0" presId="urn:microsoft.com/office/officeart/2005/8/layout/hierarchy1"/>
+    <dgm:cxn modelId="{D8BD9DD3-5D6B-8F42-BA88-2A0E1442BB06}" srcId="{1EC0CE74-5265-6948-9E0A-B3C837366F20}" destId="{79FE6329-F179-E243-B1E5-E476087D30EF}" srcOrd="1" destOrd="0" parTransId="{776CEA0A-C283-F143-B04C-3FBCD23AAA9D}" sibTransId="{4B642E5A-5A97-0F45-B40E-B698CAF4A685}"/>
+    <dgm:cxn modelId="{E3F6E675-EC2D-4B44-8A7A-97C5F92BE6BD}" type="presOf" srcId="{E77DCF9A-3A7B-444B-9A84-CA7267E97324}" destId="{C9826B00-E0CF-734A-AFE2-8EB53E782514}" srcOrd="0" destOrd="0" presId="urn:microsoft.com/office/officeart/2005/8/layout/hierarchy1"/>
+    <dgm:cxn modelId="{B292DFB5-AFA6-E444-A6C9-AD28A1BD2A43}" srcId="{1EC0CE74-5265-6948-9E0A-B3C837366F20}" destId="{83560790-E4B0-9346-B077-029407E4110E}" srcOrd="0" destOrd="0" parTransId="{E5210AF3-B4B0-F947-B9DF-06DDEFEED8F7}" sibTransId="{E4357613-70B0-1D46-B3B0-3A84153BF3FD}"/>
+    <dgm:cxn modelId="{FA5D32C6-1601-3148-B5DF-F143AED44FCF}" srcId="{68818303-3C15-F14D-AF9D-C33518F479A7}" destId="{D7870C94-7141-564D-93AE-8C82F326633F}" srcOrd="0" destOrd="0" parTransId="{49FF4423-0A76-014D-8EEA-332D41515811}" sibTransId="{9F804281-D087-9E4D-A19A-4A63D9AF1D34}"/>
+    <dgm:cxn modelId="{EE1EE8D8-E5EA-3C4C-A77D-9F518032FDC3}" type="presOf" srcId="{05ADF1F6-C361-C241-A5E5-AD0CD611CEE7}" destId="{322C3C50-F117-C845-AF88-C2939A5D50CF}" srcOrd="0" destOrd="0" presId="urn:microsoft.com/office/officeart/2005/8/layout/hierarchy1"/>
     <dgm:cxn modelId="{F8752F1C-8661-4744-BB93-04F8B553709F}" srcId="{D7870C94-7141-564D-93AE-8C82F326633F}" destId="{99C4BD38-9756-A844-9ACF-F4B070329268}" srcOrd="1" destOrd="0" parTransId="{E77DCF9A-3A7B-444B-9A84-CA7267E97324}" sibTransId="{4431E5FD-D101-0A41-9667-E0A1A7F7F1DD}"/>
-    <dgm:cxn modelId="{B292DFB5-AFA6-E444-A6C9-AD28A1BD2A43}" srcId="{1EC0CE74-5265-6948-9E0A-B3C837366F20}" destId="{83560790-E4B0-9346-B077-029407E4110E}" srcOrd="0" destOrd="0" parTransId="{E5210AF3-B4B0-F947-B9DF-06DDEFEED8F7}" sibTransId="{E4357613-70B0-1D46-B3B0-3A84153BF3FD}"/>
-    <dgm:cxn modelId="{0D8AE477-CCD7-2A48-A009-2C40BCA90B15}" srcId="{D7870C94-7141-564D-93AE-8C82F326633F}" destId="{E9323FAB-FE1B-2F47-9BBA-18E68CB3E3E6}" srcOrd="2" destOrd="0" parTransId="{B939736D-8298-CC4F-95EF-23782FB4A66A}" sibTransId="{F91D3BB2-EB06-E149-AF0C-9C4D216E326D}"/>
+    <dgm:cxn modelId="{344A7E51-79CD-984F-B86E-A5AA47E0F752}" type="presOf" srcId="{776CEA0A-C283-F143-B04C-3FBCD23AAA9D}" destId="{7EDD0A77-34E5-0643-93FB-40D4498D8E50}" srcOrd="0" destOrd="0" presId="urn:microsoft.com/office/officeart/2005/8/layout/hierarchy1"/>
+    <dgm:cxn modelId="{0ABD845E-3380-4842-91F7-B76A403A6472}" type="presOf" srcId="{79FE6329-F179-E243-B1E5-E476087D30EF}" destId="{3BBECCEF-1E4E-6542-9E8A-C2296893D65D}" srcOrd="0" destOrd="0" presId="urn:microsoft.com/office/officeart/2005/8/layout/hierarchy1"/>
+    <dgm:cxn modelId="{856F3F1F-0D3C-B446-A964-819BCAE1DCBD}" type="presOf" srcId="{EB361559-14CC-DE48-B3D3-06BDB68D8D36}" destId="{64307934-F7D6-3145-AE0B-05C2CB03567A}" srcOrd="0" destOrd="0" presId="urn:microsoft.com/office/officeart/2005/8/layout/hierarchy1"/>
+    <dgm:cxn modelId="{ADB23A1B-8322-C746-A592-1F4990F16800}" srcId="{B789F801-75C9-4A47-9471-F18991CE0806}" destId="{1EC0CE74-5265-6948-9E0A-B3C837366F20}" srcOrd="1" destOrd="0" parTransId="{0A9D89E3-C18E-D74E-9721-92C9DE9B7CDF}" sibTransId="{75572DCB-25D9-AC47-BDC0-FBA1837B4FCC}"/>
+    <dgm:cxn modelId="{3540F757-F31D-BE40-81EC-24A83639BD9A}" srcId="{B789F801-75C9-4A47-9471-F18991CE0806}" destId="{68818303-3C15-F14D-AF9D-C33518F479A7}" srcOrd="0" destOrd="0" parTransId="{04A233C2-30EE-B040-9C8F-EF55F354747B}" sibTransId="{5046C330-6F8B-344E-8752-CC661A45CBE4}"/>
+    <dgm:cxn modelId="{32983ED2-1C7D-4243-8597-67392E34C6C2}" type="presOf" srcId="{83560790-E4B0-9346-B077-029407E4110E}" destId="{3F3FBAD4-4219-D946-AF6A-648D088F2E26}" srcOrd="0" destOrd="0" presId="urn:microsoft.com/office/officeart/2005/8/layout/hierarchy1"/>
     <dgm:cxn modelId="{440712F8-734E-B94E-B71E-E5BAE703A65A}" type="presOf" srcId="{99C4BD38-9756-A844-9ACF-F4B070329268}" destId="{1610B9F2-DF1F-8D43-87FC-ED0EED539C60}" srcOrd="0" destOrd="0" presId="urn:microsoft.com/office/officeart/2005/8/layout/hierarchy1"/>
-    <dgm:cxn modelId="{87815ED0-1E4C-DD42-B087-CC26EE250231}" type="presOf" srcId="{68818303-3C15-F14D-AF9D-C33518F479A7}" destId="{4BB8298D-1362-2949-B250-2E623AD8FFE0}" srcOrd="0" destOrd="0" presId="urn:microsoft.com/office/officeart/2005/8/layout/hierarchy1"/>
     <dgm:cxn modelId="{649AB565-FC88-0347-A5AC-1297A87A07AE}" srcId="{D7870C94-7141-564D-93AE-8C82F326633F}" destId="{EB361559-14CC-DE48-B3D3-06BDB68D8D36}" srcOrd="0" destOrd="0" parTransId="{05ADF1F6-C361-C241-A5E5-AD0CD611CEE7}" sibTransId="{0DCBB7D8-07F1-F743-A07B-C4ECD0F32803}"/>
-    <dgm:cxn modelId="{344A7E51-79CD-984F-B86E-A5AA47E0F752}" type="presOf" srcId="{776CEA0A-C283-F143-B04C-3FBCD23AAA9D}" destId="{7EDD0A77-34E5-0643-93FB-40D4498D8E50}" srcOrd="0" destOrd="0" presId="urn:microsoft.com/office/officeart/2005/8/layout/hierarchy1"/>
-    <dgm:cxn modelId="{FA5D32C6-1601-3148-B5DF-F143AED44FCF}" srcId="{68818303-3C15-F14D-AF9D-C33518F479A7}" destId="{D7870C94-7141-564D-93AE-8C82F326633F}" srcOrd="0" destOrd="0" parTransId="{49FF4423-0A76-014D-8EEA-332D41515811}" sibTransId="{9F804281-D087-9E4D-A19A-4A63D9AF1D34}"/>
-    <dgm:cxn modelId="{872CEAFF-B6BF-F24C-906E-A09A82979630}" type="presOf" srcId="{49FF4423-0A76-014D-8EEA-332D41515811}" destId="{DCA7C1F6-592E-9941-8150-DDD3BA1C316F}" srcOrd="0" destOrd="0" presId="urn:microsoft.com/office/officeart/2005/8/layout/hierarchy1"/>
-    <dgm:cxn modelId="{EE1EE8D8-E5EA-3C4C-A77D-9F518032FDC3}" type="presOf" srcId="{05ADF1F6-C361-C241-A5E5-AD0CD611CEE7}" destId="{322C3C50-F117-C845-AF88-C2939A5D50CF}" srcOrd="0" destOrd="0" presId="urn:microsoft.com/office/officeart/2005/8/layout/hierarchy1"/>
-    <dgm:cxn modelId="{3540F757-F31D-BE40-81EC-24A83639BD9A}" srcId="{B789F801-75C9-4A47-9471-F18991CE0806}" destId="{68818303-3C15-F14D-AF9D-C33518F479A7}" srcOrd="0" destOrd="0" parTransId="{04A233C2-30EE-B040-9C8F-EF55F354747B}" sibTransId="{5046C330-6F8B-344E-8752-CC661A45CBE4}"/>
-    <dgm:cxn modelId="{856F3F1F-0D3C-B446-A964-819BCAE1DCBD}" type="presOf" srcId="{EB361559-14CC-DE48-B3D3-06BDB68D8D36}" destId="{64307934-F7D6-3145-AE0B-05C2CB03567A}" srcOrd="0" destOrd="0" presId="urn:microsoft.com/office/officeart/2005/8/layout/hierarchy1"/>
-    <dgm:cxn modelId="{D8BD9DD3-5D6B-8F42-BA88-2A0E1442BB06}" srcId="{1EC0CE74-5265-6948-9E0A-B3C837366F20}" destId="{79FE6329-F179-E243-B1E5-E476087D30EF}" srcOrd="1" destOrd="0" parTransId="{776CEA0A-C283-F143-B04C-3FBCD23AAA9D}" sibTransId="{4B642E5A-5A97-0F45-B40E-B698CAF4A685}"/>
-    <dgm:cxn modelId="{B73EE1FE-CDD5-3F47-9161-A0CA7CE50394}" type="presOf" srcId="{D7870C94-7141-564D-93AE-8C82F326633F}" destId="{F66296ED-644F-B94B-96E5-B8831C610C45}" srcOrd="0" destOrd="0" presId="urn:microsoft.com/office/officeart/2005/8/layout/hierarchy1"/>
-    <dgm:cxn modelId="{5302B569-1758-BE41-86EF-CBB431B48CF3}" type="presOf" srcId="{B939736D-8298-CC4F-95EF-23782FB4A66A}" destId="{3330921A-AAC0-C74C-ADE7-0BC8F547CDCC}" srcOrd="0" destOrd="0" presId="urn:microsoft.com/office/officeart/2005/8/layout/hierarchy1"/>
-    <dgm:cxn modelId="{0ABD845E-3380-4842-91F7-B76A403A6472}" type="presOf" srcId="{79FE6329-F179-E243-B1E5-E476087D30EF}" destId="{3BBECCEF-1E4E-6542-9E8A-C2296893D65D}" srcOrd="0" destOrd="0" presId="urn:microsoft.com/office/officeart/2005/8/layout/hierarchy1"/>
-    <dgm:cxn modelId="{2C9DB396-FC1D-464E-B9F7-B4B280761E71}" type="presOf" srcId="{B789F801-75C9-4A47-9471-F18991CE0806}" destId="{8B5DD53A-BBC0-7448-8AE3-66BFFE3EFEEC}" srcOrd="0" destOrd="0" presId="urn:microsoft.com/office/officeart/2005/8/layout/hierarchy1"/>
-    <dgm:cxn modelId="{32983ED2-1C7D-4243-8597-67392E34C6C2}" type="presOf" srcId="{83560790-E4B0-9346-B077-029407E4110E}" destId="{3F3FBAD4-4219-D946-AF6A-648D088F2E26}" srcOrd="0" destOrd="0" presId="urn:microsoft.com/office/officeart/2005/8/layout/hierarchy1"/>
-    <dgm:cxn modelId="{64D3D210-1323-A547-9BBF-E175051F960C}" type="presOf" srcId="{E9323FAB-FE1B-2F47-9BBA-18E68CB3E3E6}" destId="{43FC8292-97E6-914F-83CC-55C8F3ADD2A3}" srcOrd="0" destOrd="0" presId="urn:microsoft.com/office/officeart/2005/8/layout/hierarchy1"/>
-    <dgm:cxn modelId="{E3F6E675-EC2D-4B44-8A7A-97C5F92BE6BD}" type="presOf" srcId="{E77DCF9A-3A7B-444B-9A84-CA7267E97324}" destId="{C9826B00-E0CF-734A-AFE2-8EB53E782514}" srcOrd="0" destOrd="0" presId="urn:microsoft.com/office/officeart/2005/8/layout/hierarchy1"/>
-    <dgm:cxn modelId="{E25AFD7D-2D4E-EA42-B76C-DF96310C9992}" type="presOf" srcId="{E5210AF3-B4B0-F947-B9DF-06DDEFEED8F7}" destId="{9447C78E-8524-5145-B3F3-BDBE6C0F0FC8}" srcOrd="0" destOrd="0" presId="urn:microsoft.com/office/officeart/2005/8/layout/hierarchy1"/>
-    <dgm:cxn modelId="{ADB23A1B-8322-C746-A592-1F4990F16800}" srcId="{B789F801-75C9-4A47-9471-F18991CE0806}" destId="{1EC0CE74-5265-6948-9E0A-B3C837366F20}" srcOrd="1" destOrd="0" parTransId="{0A9D89E3-C18E-D74E-9721-92C9DE9B7CDF}" sibTransId="{75572DCB-25D9-AC47-BDC0-FBA1837B4FCC}"/>
     <dgm:cxn modelId="{F4CB8294-7506-6743-B386-EE31706F6444}" type="presParOf" srcId="{8B5DD53A-BBC0-7448-8AE3-66BFFE3EFEEC}" destId="{BDEC1A42-98D1-7C4F-A43E-33083C7BA7C8}" srcOrd="0" destOrd="0" presId="urn:microsoft.com/office/officeart/2005/8/layout/hierarchy1"/>
     <dgm:cxn modelId="{214EAC5F-12A7-3247-8FD0-E3035BE31DBA}" type="presParOf" srcId="{BDEC1A42-98D1-7C4F-A43E-33083C7BA7C8}" destId="{F402028B-A690-C54B-B4E9-7DE1E1F9A487}" srcOrd="0" destOrd="0" presId="urn:microsoft.com/office/officeart/2005/8/layout/hierarchy1"/>
     <dgm:cxn modelId="{7A19138F-A2A0-C144-BCC5-C98AF4F72670}" type="presParOf" srcId="{F402028B-A690-C54B-B4E9-7DE1E1F9A487}" destId="{31AADE19-9FB0-5F49-937E-AA20AB996D43}" srcOrd="0" destOrd="0" presId="urn:microsoft.com/office/officeart/2005/8/layout/hierarchy1"/>
@@ -5493,7 +5562,7 @@
 </file>
 
 <file path=customXml/itemProps1.xml><?xml version="1.0" encoding="utf-8"?>
-<ds:datastoreItem xmlns:ds="http://schemas.openxmlformats.org/officeDocument/2006/customXml" ds:itemID="{0A6BD0A0-A789-584D-8B7E-8EF4BCCB4C40}">
+<ds:datastoreItem xmlns:ds="http://schemas.openxmlformats.org/officeDocument/2006/customXml" ds:itemID="{A4A11D9B-241B-9940-AF85-B1D58ECB0E86}">
   <ds:schemaRefs>
     <ds:schemaRef ds:uri="http://schemas.openxmlformats.org/officeDocument/2006/bibliography"/>
   </ds:schemaRefs>

</xml_diff>